<commit_message>
Maquetado y agregando margin y estructura a paginas de estilos, busquedas,noticias y servicios, arreglando la planificacion para que concuerde con fechas de entrega
</commit_message>
<xml_diff>
--- a/Resumen Ejecutivo.docx
+++ b/Resumen Ejecutivo.docx
@@ -3581,16 +3581,7 @@
           <w:szCs w:val="18"/>
           <w:lang w:val="en-US" w:eastAsia="es-EC"/>
         </w:rPr>
-        <w:t>Sitio Web:</w:t>
-      </w:r>
-      <w:r>
-        <w:rPr>
-          <w:rFonts w:ascii="Arial" w:hAnsi="Arial" w:cs="Arial"/>
-          <w:sz w:val="22"/>
-          <w:szCs w:val="18"/>
-          <w:lang w:val="en-US" w:eastAsia="es-EC"/>
-        </w:rPr>
-        <w:t xml:space="preserve"> </w:t>
+        <w:t xml:space="preserve">Sitio Web: </w:t>
       </w:r>
       <w:hyperlink r:id="rId18" w:history="1">
         <w:r>
@@ -6700,7 +6691,7 @@
                 <w:szCs w:val="20"/>
                 <w:lang w:val="en-US" w:eastAsia="en-US"/>
               </w:rPr>
-              <w:t>Aplicación</w:t>
+              <w:t>Maquetación</w:t>
             </w:r>
             <w:proofErr w:type="spellEnd"/>
             <w:r>
@@ -6711,7 +6702,7 @@
                 <w:szCs w:val="20"/>
                 <w:lang w:val="en-US" w:eastAsia="en-US"/>
               </w:rPr>
-              <w:t xml:space="preserve"> de </w:t>
+              <w:t xml:space="preserve"> y </w:t>
             </w:r>
             <w:proofErr w:type="spellStart"/>
             <w:r>
@@ -6722,7 +6713,7 @@
                 <w:szCs w:val="20"/>
                 <w:lang w:val="en-US" w:eastAsia="en-US"/>
               </w:rPr>
-              <w:t>estilos</w:t>
+              <w:t>Diseño</w:t>
             </w:r>
             <w:proofErr w:type="spellEnd"/>
           </w:p>
@@ -7242,7 +7233,7 @@
                 <w:color w:val="000000"/>
                 <w:sz w:val="20"/>
                 <w:szCs w:val="20"/>
-                <w:lang w:val="en-US" w:eastAsia="en-US"/>
+                <w:lang w:val="es-MX" w:eastAsia="en-US"/>
               </w:rPr>
             </w:pPr>
             <w:proofErr w:type="spellStart"/>
@@ -7252,7 +7243,7 @@
                 <w:color w:val="000000"/>
                 <w:sz w:val="20"/>
                 <w:szCs w:val="20"/>
-                <w:lang w:val="en-US" w:eastAsia="en-US"/>
+                <w:lang w:val="es-MX" w:eastAsia="en-US"/>
               </w:rPr>
               <w:t>Correción</w:t>
             </w:r>
@@ -7263,22 +7254,30 @@
                 <w:color w:val="000000"/>
                 <w:sz w:val="20"/>
                 <w:szCs w:val="20"/>
-                <w:lang w:val="en-US" w:eastAsia="en-US"/>
-              </w:rPr>
-              <w:t xml:space="preserve"> de </w:t>
+                <w:lang w:val="es-MX" w:eastAsia="en-US"/>
+              </w:rPr>
+              <w:t xml:space="preserve"> de diseño</w:t>
             </w:r>
-            <w:proofErr w:type="spellStart"/>
             <w:r>
               <w:rPr>
                 <w:rFonts w:ascii="Arial" w:hAnsi="Arial" w:cs="Arial"/>
                 <w:color w:val="000000"/>
                 <w:sz w:val="20"/>
                 <w:szCs w:val="20"/>
-                <w:lang w:val="en-US" w:eastAsia="en-US"/>
-              </w:rPr>
-              <w:t>diseño</w:t>
+                <w:lang w:val="es-MX" w:eastAsia="en-US"/>
+              </w:rPr>
+              <w:t xml:space="preserve"> y M</w:t>
             </w:r>
-            <w:proofErr w:type="spellEnd"/>
+            <w:r>
+              <w:rPr>
+                <w:rFonts w:ascii="Arial" w:hAnsi="Arial" w:cs="Arial"/>
+                <w:color w:val="000000"/>
+                <w:sz w:val="20"/>
+                <w:szCs w:val="20"/>
+                <w:lang w:val="es-MX" w:eastAsia="en-US"/>
+              </w:rPr>
+              <w:t>aquetación en HTML</w:t>
+            </w:r>
           </w:p>
         </w:tc>
         <w:tc>
@@ -7351,7 +7350,17 @@
                 <w:szCs w:val="20"/>
                 <w:lang w:val="en-US" w:eastAsia="en-US"/>
               </w:rPr>
-              <w:t>18/10/18</w:t>
+              <w:t>26</w:t>
+            </w:r>
+            <w:r>
+              <w:rPr>
+                <w:rFonts w:ascii="Arial" w:hAnsi="Arial" w:cs="Arial"/>
+                <w:color w:val="000000"/>
+                <w:sz w:val="20"/>
+                <w:szCs w:val="20"/>
+                <w:lang w:val="en-US" w:eastAsia="en-US"/>
+              </w:rPr>
+              <w:t>/10/18</w:t>
             </w:r>
           </w:p>
         </w:tc>
@@ -7531,41 +7540,29 @@
                 <w:color w:val="000000"/>
                 <w:sz w:val="20"/>
                 <w:szCs w:val="20"/>
-                <w:lang w:val="en-US" w:eastAsia="en-US"/>
+                <w:lang w:val="es-MX" w:eastAsia="en-US"/>
               </w:rPr>
             </w:pPr>
-            <w:proofErr w:type="spellStart"/>
             <w:r>
               <w:rPr>
                 <w:rFonts w:ascii="Arial" w:hAnsi="Arial" w:cs="Arial"/>
                 <w:color w:val="000000"/>
                 <w:sz w:val="20"/>
                 <w:szCs w:val="20"/>
-                <w:lang w:val="en-US" w:eastAsia="en-US"/>
-              </w:rPr>
-              <w:t>Implementación</w:t>
+                <w:lang w:val="es-MX" w:eastAsia="en-US"/>
+              </w:rPr>
+              <w:t xml:space="preserve">Maquetado en HTML y CSS para modelo </w:t>
             </w:r>
-            <w:proofErr w:type="spellEnd"/>
+            <w:proofErr w:type="spellStart"/>
             <w:r>
               <w:rPr>
                 <w:rFonts w:ascii="Arial" w:hAnsi="Arial" w:cs="Arial"/>
                 <w:color w:val="000000"/>
                 <w:sz w:val="20"/>
                 <w:szCs w:val="20"/>
-                <w:lang w:val="en-US" w:eastAsia="en-US"/>
-              </w:rPr>
-              <w:t xml:space="preserve"> de </w:t>
-            </w:r>
-            <w:proofErr w:type="spellStart"/>
-            <w:r>
-              <w:rPr>
-                <w:rFonts w:ascii="Arial" w:hAnsi="Arial" w:cs="Arial"/>
-                <w:color w:val="000000"/>
-                <w:sz w:val="20"/>
-                <w:szCs w:val="20"/>
-                <w:lang w:val="en-US" w:eastAsia="en-US"/>
-              </w:rPr>
-              <w:t>interacciones</w:t>
+                <w:lang w:val="es-MX" w:eastAsia="en-US"/>
+              </w:rPr>
+              <w:t>responsive</w:t>
             </w:r>
             <w:proofErr w:type="spellEnd"/>
           </w:p>
@@ -7603,7 +7600,17 @@
                 <w:szCs w:val="20"/>
                 <w:lang w:val="en-US" w:eastAsia="en-US"/>
               </w:rPr>
-              <w:t>19/10/18</w:t>
+              <w:t>27</w:t>
+            </w:r>
+            <w:r>
+              <w:rPr>
+                <w:rFonts w:ascii="Arial" w:hAnsi="Arial" w:cs="Arial"/>
+                <w:color w:val="000000"/>
+                <w:sz w:val="20"/>
+                <w:szCs w:val="20"/>
+                <w:lang w:val="en-US" w:eastAsia="en-US"/>
+              </w:rPr>
+              <w:t>/10/18</w:t>
             </w:r>
           </w:p>
         </w:tc>
@@ -7640,7 +7647,37 @@
                 <w:szCs w:val="20"/>
                 <w:lang w:val="en-US" w:eastAsia="en-US"/>
               </w:rPr>
-              <w:t>31/10/18</w:t>
+              <w:t>2</w:t>
+            </w:r>
+            <w:r>
+              <w:rPr>
+                <w:rFonts w:ascii="Arial" w:hAnsi="Arial" w:cs="Arial"/>
+                <w:color w:val="000000"/>
+                <w:sz w:val="20"/>
+                <w:szCs w:val="20"/>
+                <w:lang w:val="en-US" w:eastAsia="en-US"/>
+              </w:rPr>
+              <w:t>/</w:t>
+            </w:r>
+            <w:r>
+              <w:rPr>
+                <w:rFonts w:ascii="Arial" w:hAnsi="Arial" w:cs="Arial"/>
+                <w:color w:val="000000"/>
+                <w:sz w:val="20"/>
+                <w:szCs w:val="20"/>
+                <w:lang w:val="en-US" w:eastAsia="en-US"/>
+              </w:rPr>
+              <w:t>11</w:t>
+            </w:r>
+            <w:r>
+              <w:rPr>
+                <w:rFonts w:ascii="Arial" w:hAnsi="Arial" w:cs="Arial"/>
+                <w:color w:val="000000"/>
+                <w:sz w:val="20"/>
+                <w:szCs w:val="20"/>
+                <w:lang w:val="en-US" w:eastAsia="en-US"/>
+              </w:rPr>
+              <w:t>/18</w:t>
             </w:r>
           </w:p>
         </w:tc>
@@ -7823,6 +7860,7 @@
                 <w:lang w:val="en-US" w:eastAsia="en-US"/>
               </w:rPr>
             </w:pPr>
+            <w:proofErr w:type="spellStart"/>
             <w:r>
               <w:rPr>
                 <w:rFonts w:ascii="Arial" w:hAnsi="Arial" w:cs="Arial"/>
@@ -7831,7 +7869,40 @@
                 <w:szCs w:val="20"/>
                 <w:lang w:val="en-US" w:eastAsia="en-US"/>
               </w:rPr>
-              <w:t>Forms</w:t>
+              <w:t>Agregando</w:t>
+            </w:r>
+            <w:proofErr w:type="spellEnd"/>
+            <w:r>
+              <w:rPr>
+                <w:rFonts w:ascii="Arial" w:hAnsi="Arial" w:cs="Arial"/>
+                <w:color w:val="000000"/>
+                <w:sz w:val="20"/>
+                <w:szCs w:val="20"/>
+                <w:lang w:val="en-US" w:eastAsia="en-US"/>
+              </w:rPr>
+              <w:t xml:space="preserve"> </w:t>
+            </w:r>
+            <w:proofErr w:type="spellStart"/>
+            <w:r>
+              <w:rPr>
+                <w:rFonts w:ascii="Arial" w:hAnsi="Arial" w:cs="Arial"/>
+                <w:color w:val="000000"/>
+                <w:sz w:val="20"/>
+                <w:szCs w:val="20"/>
+                <w:lang w:val="en-US" w:eastAsia="en-US"/>
+              </w:rPr>
+              <w:t>estilos</w:t>
+            </w:r>
+            <w:proofErr w:type="spellEnd"/>
+            <w:r>
+              <w:rPr>
+                <w:rFonts w:ascii="Arial" w:hAnsi="Arial" w:cs="Arial"/>
+                <w:color w:val="000000"/>
+                <w:sz w:val="20"/>
+                <w:szCs w:val="20"/>
+                <w:lang w:val="en-US" w:eastAsia="en-US"/>
+              </w:rPr>
+              <w:t xml:space="preserve"> con CSS</w:t>
             </w:r>
           </w:p>
         </w:tc>
@@ -7868,7 +7939,37 @@
                 <w:szCs w:val="20"/>
                 <w:lang w:val="en-US" w:eastAsia="en-US"/>
               </w:rPr>
-              <w:t>19/10/18</w:t>
+              <w:t>3</w:t>
+            </w:r>
+            <w:r>
+              <w:rPr>
+                <w:rFonts w:ascii="Arial" w:hAnsi="Arial" w:cs="Arial"/>
+                <w:color w:val="000000"/>
+                <w:sz w:val="20"/>
+                <w:szCs w:val="20"/>
+                <w:lang w:val="en-US" w:eastAsia="en-US"/>
+              </w:rPr>
+              <w:t>/1</w:t>
+            </w:r>
+            <w:r>
+              <w:rPr>
+                <w:rFonts w:ascii="Arial" w:hAnsi="Arial" w:cs="Arial"/>
+                <w:color w:val="000000"/>
+                <w:sz w:val="20"/>
+                <w:szCs w:val="20"/>
+                <w:lang w:val="en-US" w:eastAsia="en-US"/>
+              </w:rPr>
+              <w:t>1</w:t>
+            </w:r>
+            <w:r>
+              <w:rPr>
+                <w:rFonts w:ascii="Arial" w:hAnsi="Arial" w:cs="Arial"/>
+                <w:color w:val="000000"/>
+                <w:sz w:val="20"/>
+                <w:szCs w:val="20"/>
+                <w:lang w:val="en-US" w:eastAsia="en-US"/>
+              </w:rPr>
+              <w:t>/18</w:t>
             </w:r>
           </w:p>
         </w:tc>
@@ -7905,7 +8006,37 @@
                 <w:szCs w:val="20"/>
                 <w:lang w:val="en-US" w:eastAsia="en-US"/>
               </w:rPr>
-              <w:t>26/10/18</w:t>
+              <w:t>9</w:t>
+            </w:r>
+            <w:r>
+              <w:rPr>
+                <w:rFonts w:ascii="Arial" w:hAnsi="Arial" w:cs="Arial"/>
+                <w:color w:val="000000"/>
+                <w:sz w:val="20"/>
+                <w:szCs w:val="20"/>
+                <w:lang w:val="en-US" w:eastAsia="en-US"/>
+              </w:rPr>
+              <w:t>/1</w:t>
+            </w:r>
+            <w:r>
+              <w:rPr>
+                <w:rFonts w:ascii="Arial" w:hAnsi="Arial" w:cs="Arial"/>
+                <w:color w:val="000000"/>
+                <w:sz w:val="20"/>
+                <w:szCs w:val="20"/>
+                <w:lang w:val="en-US" w:eastAsia="en-US"/>
+              </w:rPr>
+              <w:t>1</w:t>
+            </w:r>
+            <w:r>
+              <w:rPr>
+                <w:rFonts w:ascii="Arial" w:hAnsi="Arial" w:cs="Arial"/>
+                <w:color w:val="000000"/>
+                <w:sz w:val="20"/>
+                <w:szCs w:val="20"/>
+                <w:lang w:val="en-US" w:eastAsia="en-US"/>
+              </w:rPr>
+              <w:t>/18</w:t>
             </w:r>
           </w:p>
         </w:tc>
@@ -8085,30 +8216,30 @@
                 <w:color w:val="000000"/>
                 <w:sz w:val="20"/>
                 <w:szCs w:val="20"/>
-                <w:lang w:val="en-US" w:eastAsia="en-US"/>
+                <w:lang w:val="es-MX" w:eastAsia="en-US"/>
               </w:rPr>
             </w:pPr>
-            <w:proofErr w:type="spellStart"/>
             <w:r>
               <w:rPr>
                 <w:rFonts w:ascii="Arial" w:hAnsi="Arial" w:cs="Arial"/>
                 <w:color w:val="000000"/>
                 <w:sz w:val="20"/>
                 <w:szCs w:val="20"/>
-                <w:lang w:val="en-US" w:eastAsia="en-US"/>
-              </w:rPr>
-              <w:t>Implementación</w:t>
+                <w:lang w:val="es-MX" w:eastAsia="en-US"/>
+              </w:rPr>
+              <w:t>Implementación d</w:t>
             </w:r>
-            <w:proofErr w:type="spellEnd"/>
+            <w:bookmarkStart w:id="8" w:name="_GoBack"/>
+            <w:bookmarkEnd w:id="8"/>
             <w:r>
               <w:rPr>
                 <w:rFonts w:ascii="Arial" w:hAnsi="Arial" w:cs="Arial"/>
                 <w:color w:val="000000"/>
                 <w:sz w:val="20"/>
                 <w:szCs w:val="20"/>
-                <w:lang w:val="en-US" w:eastAsia="en-US"/>
-              </w:rPr>
-              <w:t xml:space="preserve"> de Sup-</w:t>
+                <w:lang w:val="es-MX" w:eastAsia="en-US"/>
+              </w:rPr>
+              <w:t xml:space="preserve">e </w:t>
             </w:r>
             <w:proofErr w:type="spellStart"/>
             <w:r>
@@ -8117,11 +8248,41 @@
                 <w:color w:val="000000"/>
                 <w:sz w:val="20"/>
                 <w:szCs w:val="20"/>
-                <w:lang w:val="en-US" w:eastAsia="en-US"/>
-              </w:rPr>
-              <w:t>páginas</w:t>
+                <w:lang w:val="es-MX" w:eastAsia="en-US"/>
+              </w:rPr>
+              <w:t>Sup</w:t>
             </w:r>
             <w:proofErr w:type="spellEnd"/>
+            <w:r>
+              <w:rPr>
+                <w:rFonts w:ascii="Arial" w:hAnsi="Arial" w:cs="Arial"/>
+                <w:color w:val="000000"/>
+                <w:sz w:val="20"/>
+                <w:szCs w:val="20"/>
+                <w:lang w:val="es-MX" w:eastAsia="en-US"/>
+              </w:rPr>
+              <w:t>-páginas</w:t>
+            </w:r>
+            <w:r>
+              <w:rPr>
+                <w:rFonts w:ascii="Arial" w:hAnsi="Arial" w:cs="Arial"/>
+                <w:color w:val="000000"/>
+                <w:sz w:val="20"/>
+                <w:szCs w:val="20"/>
+                <w:lang w:val="es-MX" w:eastAsia="en-US"/>
+              </w:rPr>
+              <w:t xml:space="preserve"> </w:t>
+            </w:r>
+            <w:r>
+              <w:rPr>
+                <w:rFonts w:ascii="Arial" w:hAnsi="Arial" w:cs="Arial"/>
+                <w:color w:val="000000"/>
+                <w:sz w:val="20"/>
+                <w:szCs w:val="20"/>
+                <w:lang w:val="es-MX" w:eastAsia="en-US"/>
+              </w:rPr>
+              <w:t>e interacciones</w:t>
+            </w:r>
           </w:p>
         </w:tc>
         <w:tc>
@@ -8157,7 +8318,17 @@
                 <w:szCs w:val="20"/>
                 <w:lang w:val="en-US" w:eastAsia="en-US"/>
               </w:rPr>
-              <w:t>22/10/18</w:t>
+              <w:t>10</w:t>
+            </w:r>
+            <w:r>
+              <w:rPr>
+                <w:rFonts w:ascii="Arial" w:hAnsi="Arial" w:cs="Arial"/>
+                <w:color w:val="000000"/>
+                <w:sz w:val="20"/>
+                <w:szCs w:val="20"/>
+                <w:lang w:val="en-US" w:eastAsia="en-US"/>
+              </w:rPr>
+              <w:t>/10/18</w:t>
             </w:r>
           </w:p>
         </w:tc>
@@ -8194,7 +8365,17 @@
                 <w:szCs w:val="20"/>
                 <w:lang w:val="en-US" w:eastAsia="en-US"/>
               </w:rPr>
-              <w:t>31/10/18</w:t>
+              <w:t>6</w:t>
+            </w:r>
+            <w:r>
+              <w:rPr>
+                <w:rFonts w:ascii="Arial" w:hAnsi="Arial" w:cs="Arial"/>
+                <w:color w:val="000000"/>
+                <w:sz w:val="20"/>
+                <w:szCs w:val="20"/>
+                <w:lang w:val="en-US" w:eastAsia="en-US"/>
+              </w:rPr>
+              <w:t>/10/18</w:t>
             </w:r>
           </w:p>
         </w:tc>
@@ -8424,7 +8605,17 @@
                 <w:szCs w:val="20"/>
                 <w:lang w:val="en-US" w:eastAsia="en-US"/>
               </w:rPr>
-              <w:t>07/11/18</w:t>
+              <w:t>17</w:t>
+            </w:r>
+            <w:r>
+              <w:rPr>
+                <w:rFonts w:ascii="Arial" w:hAnsi="Arial" w:cs="Arial"/>
+                <w:color w:val="000000"/>
+                <w:sz w:val="20"/>
+                <w:szCs w:val="20"/>
+                <w:lang w:val="en-US" w:eastAsia="en-US"/>
+              </w:rPr>
+              <w:t>/11/18</w:t>
             </w:r>
           </w:p>
         </w:tc>
@@ -8461,7 +8652,17 @@
                 <w:szCs w:val="20"/>
                 <w:lang w:val="en-US" w:eastAsia="en-US"/>
               </w:rPr>
-              <w:t>07/11/18</w:t>
+              <w:t>17</w:t>
+            </w:r>
+            <w:r>
+              <w:rPr>
+                <w:rFonts w:ascii="Arial" w:hAnsi="Arial" w:cs="Arial"/>
+                <w:color w:val="000000"/>
+                <w:sz w:val="20"/>
+                <w:szCs w:val="20"/>
+                <w:lang w:val="en-US" w:eastAsia="en-US"/>
+              </w:rPr>
+              <w:t>/11/18</w:t>
             </w:r>
           </w:p>
         </w:tc>
@@ -8768,7 +8969,7 @@
           <w:lang w:val="es-MX" w:eastAsia="es-EC"/>
         </w:rPr>
       </w:pPr>
-      <w:bookmarkStart w:id="8" w:name="_Toc526148469"/>
+      <w:bookmarkStart w:id="9" w:name="_Toc526148469"/>
       <w:r>
         <w:rPr>
           <w:rFonts w:ascii="Arial" w:hAnsi="Arial" w:cs="Arial"/>
@@ -8781,7 +8982,7 @@
         <w:lastRenderedPageBreak/>
         <w:t>Contacto</w:t>
       </w:r>
-      <w:bookmarkEnd w:id="8"/>
+      <w:bookmarkEnd w:id="9"/>
     </w:p>
     <w:p>
       <w:pPr>
@@ -8938,7 +9139,7 @@
           <w:lang w:val="es-MX" w:eastAsia="es-EC"/>
         </w:rPr>
       </w:pPr>
-      <w:bookmarkStart w:id="9" w:name="_Toc526148470"/>
+      <w:bookmarkStart w:id="10" w:name="_Toc526148470"/>
       <w:r>
         <w:rPr>
           <w:rFonts w:ascii="Arial" w:hAnsi="Arial" w:cs="Arial"/>
@@ -8949,7 +9150,7 @@
         </w:rPr>
         <w:t>Referencias</w:t>
       </w:r>
-      <w:bookmarkEnd w:id="9"/>
+      <w:bookmarkEnd w:id="10"/>
       <w:r>
         <w:rPr>
           <w:rFonts w:ascii="Arial" w:hAnsi="Arial" w:cs="Arial"/>
@@ -8963,20 +9164,19 @@
     </w:p>
     <w:sdt>
       <w:sdtPr>
+        <w:rPr>
+          <w:rFonts w:ascii="Times New Roman" w:eastAsia="Times New Roman" w:hAnsi="Times New Roman" w:cs="Times New Roman"/>
+          <w:color w:val="auto"/>
+          <w:sz w:val="24"/>
+          <w:szCs w:val="24"/>
+        </w:rPr>
         <w:id w:val="1796950194"/>
         <w:docPartObj>
           <w:docPartGallery w:val="Bibliographies"/>
           <w:docPartUnique/>
         </w:docPartObj>
       </w:sdtPr>
-      <w:sdtEndPr>
-        <w:rPr>
-          <w:rFonts w:ascii="Times New Roman" w:eastAsia="Times New Roman" w:hAnsi="Times New Roman" w:cs="Times New Roman"/>
-          <w:color w:val="auto"/>
-          <w:sz w:val="24"/>
-          <w:szCs w:val="24"/>
-        </w:rPr>
-      </w:sdtEndPr>
+      <w:sdtEndPr/>
       <w:sdtContent>
         <w:p>
           <w:pPr>
@@ -8988,6 +9188,7 @@
             <w:id w:val="-573587230"/>
             <w:bibliography/>
           </w:sdtPr>
+          <w:sdtEndPr/>
           <w:sdtContent>
             <w:p>
               <w:pPr>
@@ -10219,8 +10420,6 @@
           <w:lang w:val="en-US"/>
         </w:rPr>
       </w:pPr>
-      <w:bookmarkStart w:id="10" w:name="_GoBack"/>
-      <w:bookmarkEnd w:id="10"/>
     </w:p>
     <w:p>
       <w:pPr>
@@ -20914,7 +21113,7 @@
       </dsp:nvSpPr>
       <dsp:spPr>
         <a:xfrm>
-          <a:off x="388019" y="0"/>
+          <a:off x="388079" y="0"/>
           <a:ext cx="2545010" cy="1735455"/>
         </a:xfrm>
         <a:prstGeom prst="quadArrow">
@@ -20958,7 +21157,7 @@
       </dsp:nvSpPr>
       <dsp:spPr>
         <a:xfrm>
-          <a:off x="508925" y="112804"/>
+          <a:off x="508985" y="112804"/>
           <a:ext cx="1056211" cy="694182"/>
         </a:xfrm>
         <a:prstGeom prst="roundRect">
@@ -21025,7 +21224,7 @@
         </a:p>
       </dsp:txBody>
       <dsp:txXfrm>
-        <a:off x="542812" y="146691"/>
+        <a:off x="542872" y="146691"/>
         <a:ext cx="988437" cy="626408"/>
       </dsp:txXfrm>
     </dsp:sp>
@@ -21036,7 +21235,7 @@
       </dsp:nvSpPr>
       <dsp:spPr>
         <a:xfrm>
-          <a:off x="1790295" y="112804"/>
+          <a:off x="1790355" y="112804"/>
           <a:ext cx="1021946" cy="694182"/>
         </a:xfrm>
         <a:prstGeom prst="roundRect">
@@ -21103,7 +21302,7 @@
         </a:p>
       </dsp:txBody>
       <dsp:txXfrm>
-        <a:off x="1824182" y="146691"/>
+        <a:off x="1824242" y="146691"/>
         <a:ext cx="954172" cy="626408"/>
       </dsp:txXfrm>
     </dsp:sp>
@@ -21114,7 +21313,7 @@
       </dsp:nvSpPr>
       <dsp:spPr>
         <a:xfrm>
-          <a:off x="521320" y="928468"/>
+          <a:off x="521380" y="928468"/>
           <a:ext cx="1014179" cy="694182"/>
         </a:xfrm>
         <a:prstGeom prst="roundRect">
@@ -21181,7 +21380,7 @@
         </a:p>
       </dsp:txBody>
       <dsp:txXfrm>
-        <a:off x="555207" y="962355"/>
+        <a:off x="555267" y="962355"/>
         <a:ext cx="946405" cy="626408"/>
       </dsp:txXfrm>
     </dsp:sp>
@@ -21192,7 +21391,7 @@
       </dsp:nvSpPr>
       <dsp:spPr>
         <a:xfrm>
-          <a:off x="1875457" y="959998"/>
+          <a:off x="1875517" y="959998"/>
           <a:ext cx="935701" cy="694182"/>
         </a:xfrm>
         <a:prstGeom prst="roundRect">
@@ -21259,7 +21458,7 @@
         </a:p>
       </dsp:txBody>
       <dsp:txXfrm>
-        <a:off x="1909344" y="993885"/>
+        <a:off x="1909404" y="993885"/>
         <a:ext cx="867927" cy="626408"/>
       </dsp:txXfrm>
     </dsp:sp>
@@ -25084,7 +25283,7 @@
 </file>
 
 <file path=customXml/itemProps1.xml><?xml version="1.0" encoding="utf-8"?>
-<ds:datastoreItem xmlns:ds="http://schemas.openxmlformats.org/officeDocument/2006/customXml" ds:itemID="{D4BDCE36-95BA-4F53-AC38-100729F9CAA8}">
+<ds:datastoreItem xmlns:ds="http://schemas.openxmlformats.org/officeDocument/2006/customXml" ds:itemID="{83336DE2-7C34-45FF-9D29-0B652BBA43B5}">
   <ds:schemaRefs>
     <ds:schemaRef ds:uri="http://schemas.openxmlformats.org/officeDocument/2006/bibliography"/>
   </ds:schemaRefs>

</xml_diff>